<commit_message>
Analisi, UML e codifica: il file di configurazione ora contiene ip e porta del server di log e del database
</commit_message>
<xml_diff>
--- a/Fase Analisi/Documento di Analisi.docx
+++ b/Fase Analisi/Documento di Analisi.docx
@@ -903,25 +903,7 @@
         <w:rPr>
           <w:rFonts w:ascii="Calibri" w:eastAsia="Calibri" w:hAnsi="Calibri" w:cs="Calibri"/>
         </w:rPr>
-        <w:t xml:space="preserve"> </w:t>
-      </w:r>
-      <w:r>
-        <w:rPr>
-          <w:rFonts w:ascii="Calibri" w:eastAsia="Calibri" w:hAnsi="Calibri" w:cs="Calibri"/>
-        </w:rPr>
-        <w:t>Mensile</w:t>
-      </w:r>
-      <w:r>
-        <w:rPr>
-          <w:rFonts w:ascii="Calibri" w:eastAsia="Calibri" w:hAnsi="Calibri" w:cs="Calibri"/>
-        </w:rPr>
-        <w:t xml:space="preserve">, </w:t>
-      </w:r>
-      <w:r>
-        <w:rPr>
-          <w:rFonts w:ascii="Calibri" w:eastAsia="Calibri" w:hAnsi="Calibri" w:cs="Calibri"/>
-        </w:rPr>
-        <w:t>Semestrale</w:t>
+        <w:t xml:space="preserve"> Mensile, Semestrale</w:t>
       </w:r>
       <w:r>
         <w:rPr>
@@ -1157,7 +1139,7 @@
         <w:rPr>
           <w:rFonts w:ascii="Calibri" w:eastAsia="Calibri" w:hAnsi="Calibri" w:cs="Calibri"/>
         </w:rPr>
-        <w:t>La lista di categorie di spese inseribili dall’utente</w:t>
+        <w:t>Indirizzo e porta del server di Log</w:t>
       </w:r>
     </w:p>
     <w:p>
@@ -1176,6 +1158,44 @@
         <w:rPr>
           <w:rFonts w:ascii="Calibri" w:eastAsia="Calibri" w:hAnsi="Calibri" w:cs="Calibri"/>
         </w:rPr>
+        <w:t>Indirizzo e porta del DBMS</w:t>
+      </w:r>
+    </w:p>
+    <w:p>
+      <w:pPr>
+        <w:pStyle w:val="Paragrafoelenco"/>
+        <w:numPr>
+          <w:ilvl w:val="0"/>
+          <w:numId w:val="4"/>
+        </w:numPr>
+        <w:spacing w:line="276" w:lineRule="auto"/>
+        <w:rPr>
+          <w:rFonts w:ascii="Calibri" w:eastAsia="Calibri" w:hAnsi="Calibri" w:cs="Calibri"/>
+        </w:rPr>
+      </w:pPr>
+      <w:r>
+        <w:rPr>
+          <w:rFonts w:ascii="Calibri" w:eastAsia="Calibri" w:hAnsi="Calibri" w:cs="Calibri"/>
+        </w:rPr>
+        <w:t>La lista di categorie di spese inseribili dall’utente</w:t>
+      </w:r>
+    </w:p>
+    <w:p>
+      <w:pPr>
+        <w:pStyle w:val="Paragrafoelenco"/>
+        <w:numPr>
+          <w:ilvl w:val="0"/>
+          <w:numId w:val="4"/>
+        </w:numPr>
+        <w:spacing w:line="276" w:lineRule="auto"/>
+        <w:rPr>
+          <w:rFonts w:ascii="Calibri" w:eastAsia="Calibri" w:hAnsi="Calibri" w:cs="Calibri"/>
+        </w:rPr>
+      </w:pPr>
+      <w:r>
+        <w:rPr>
+          <w:rFonts w:ascii="Calibri" w:eastAsia="Calibri" w:hAnsi="Calibri" w:cs="Calibri"/>
+        </w:rPr>
         <w:t>Il numero di entrate di default da visualizzare nella tabella (in ordine temporale)</w:t>
       </w:r>
     </w:p>
@@ -1412,29 +1432,50 @@
           <w:rFonts w:ascii="Calibri" w:eastAsia="Calibri" w:hAnsi="Calibri" w:cs="Calibri"/>
         </w:rPr>
       </w:pPr>
+      <w:r>
+        <w:rPr>
+          <w:rFonts w:ascii="Calibri" w:eastAsia="Calibri" w:hAnsi="Calibri" w:cs="Calibri"/>
+        </w:rPr>
+        <w:t>Termine dell'applicazione</w:t>
+      </w:r>
+    </w:p>
+    <w:p>
+      <w:pPr>
+        <w:spacing w:line="276" w:lineRule="auto"/>
+        <w:rPr>
+          <w:rFonts w:ascii="Calibri" w:eastAsia="Calibri" w:hAnsi="Calibri" w:cs="Calibri"/>
+          <w:bCs/>
+        </w:rPr>
+      </w:pPr>
+      <w:r>
+        <w:rPr>
+          <w:rFonts w:ascii="Calibri" w:eastAsia="Calibri" w:hAnsi="Calibri" w:cs="Calibri"/>
+          <w:bCs/>
+        </w:rPr>
+        <w:t>La riga di log contiene l’indirizzo IP del client, la data-ora corrente</w:t>
+      </w:r>
+      <w:r>
+        <w:rPr>
+          <w:rFonts w:ascii="Calibri" w:eastAsia="Calibri" w:hAnsi="Calibri" w:cs="Calibri"/>
+          <w:bCs/>
+        </w:rPr>
+        <w:t xml:space="preserve"> (in formato universale</w:t>
+      </w:r>
       <w:bookmarkStart w:id="0" w:name="_GoBack"/>
       <w:bookmarkEnd w:id="0"/>
       <w:r>
         <w:rPr>
           <w:rFonts w:ascii="Calibri" w:eastAsia="Calibri" w:hAnsi="Calibri" w:cs="Calibri"/>
-        </w:rPr>
-        <w:t>Termine dell'applicazione</w:t>
-      </w:r>
-    </w:p>
-    <w:p>
-      <w:pPr>
-        <w:spacing w:line="276" w:lineRule="auto"/>
-        <w:rPr>
-          <w:rFonts w:ascii="Calibri" w:eastAsia="Calibri" w:hAnsi="Calibri" w:cs="Calibri"/>
-          <w:bCs/>
-        </w:rPr>
-      </w:pPr>
-      <w:r>
-        <w:rPr>
-          <w:rFonts w:ascii="Calibri" w:eastAsia="Calibri" w:hAnsi="Calibri" w:cs="Calibri"/>
-          <w:bCs/>
-        </w:rPr>
-        <w:t>La riga di log contiene l’indirizzo IP del client, la data-ora corrente, il nome dell’evento</w:t>
+          <w:bCs/>
+        </w:rPr>
+        <w:t>)</w:t>
+      </w:r>
+      <w:r>
+        <w:rPr>
+          <w:rFonts w:ascii="Calibri" w:eastAsia="Calibri" w:hAnsi="Calibri" w:cs="Calibri"/>
+          <w:bCs/>
+        </w:rPr>
+        <w:t>, il nome dell’evento</w:t>
       </w:r>
       <w:r>
         <w:rPr>
@@ -2435,7 +2476,6 @@
   <w:style w:type="character" w:default="1" w:styleId="Carpredefinitoparagrafo">
     <w:name w:val="Default Paragraph Font"/>
     <w:uiPriority w:val="1"/>
-    <w:semiHidden/>
     <w:unhideWhenUsed/>
   </w:style>
   <w:style w:type="table" w:default="1" w:styleId="Tabellanormale">

</xml_diff>